<commit_message>
Second word doc commit
</commit_message>
<xml_diff>
--- a/smart_watch.docx
+++ b/smart_watch.docx
@@ -30,9 +30,21 @@
     </w:p>
     <w:p>
       <w:r>
-        <w:t xml:space="preserve"> To be filled</w:t>
+        <w:t xml:space="preserve"> </w:t>
+      </w:r>
+      <w:r>
+        <w:t xml:space="preserve">The smartwatch will do some basic functions within the </w:t>
+      </w:r>
+      <w:proofErr w:type="gramStart"/>
+      <w:r>
+        <w:t>Milestone</w:t>
+      </w:r>
+      <w:proofErr w:type="gramEnd"/>
+      <w:r>
+        <w:t xml:space="preserve"> and I am planning to extend it beyond the milestone as well.</w:t>
       </w:r>
     </w:p>
+    <w:p/>
     <w:sectPr>
       <w:pgSz w:w="12240" w:h="15840"/>
       <w:pgMar w:top="1440" w:right="1440" w:bottom="1440" w:left="1440" w:header="720" w:footer="720" w:gutter="0"/>

</xml_diff>